<commit_message>
MC: Rapport.pdf et commit final pour tp1
</commit_message>
<xml_diff>
--- a/TP1/Rapport.docx
+++ b/TP1/Rapport.docx
@@ -818,7 +818,6 @@
         <w:t xml:space="preserve"> : les fonctions </w:t>
       </w:r>
       <w:proofErr w:type="spellStart"/>
-      <w:proofErr w:type="gramStart"/>
       <w:r>
         <w:rPr>
           <w:rFonts w:ascii="Times New Roman" w:hAnsi="Times New Roman" w:cs="Times New Roman"/>
@@ -832,15 +831,7 @@
           <w:rFonts w:ascii="Times New Roman" w:hAnsi="Times New Roman" w:cs="Times New Roman"/>
           <w:sz w:val="24"/>
         </w:rPr>
-        <w:t>(</w:t>
-      </w:r>
-      <w:proofErr w:type="gramEnd"/>
-      <w:r>
-        <w:rPr>
-          <w:rFonts w:ascii="Times New Roman" w:hAnsi="Times New Roman" w:cs="Times New Roman"/>
-          <w:sz w:val="24"/>
-        </w:rPr>
-        <w:t xml:space="preserve">) et </w:t>
+        <w:t xml:space="preserve">() et </w:t>
       </w:r>
       <w:proofErr w:type="spellStart"/>
       <w:r>
@@ -1022,7 +1013,6 @@
         <w:t xml:space="preserve"> Ce sont les fonctions </w:t>
       </w:r>
       <w:proofErr w:type="spellStart"/>
-      <w:proofErr w:type="gramStart"/>
       <w:r>
         <w:rPr>
           <w:rFonts w:ascii="Times New Roman" w:hAnsi="Times New Roman" w:cs="Times New Roman"/>
@@ -1036,15 +1026,7 @@
           <w:rFonts w:ascii="Times New Roman" w:hAnsi="Times New Roman" w:cs="Times New Roman"/>
           <w:sz w:val="24"/>
         </w:rPr>
-        <w:t>(</w:t>
-      </w:r>
-      <w:proofErr w:type="gramEnd"/>
-      <w:r>
-        <w:rPr>
-          <w:rFonts w:ascii="Times New Roman" w:hAnsi="Times New Roman" w:cs="Times New Roman"/>
-          <w:sz w:val="24"/>
-        </w:rPr>
-        <w:t xml:space="preserve">) et </w:t>
+        <w:t xml:space="preserve">() et </w:t>
       </w:r>
       <w:proofErr w:type="spellStart"/>
       <w:r>
@@ -1207,7 +1189,6 @@
         <w:rPr>
           <w:rFonts w:ascii="Times New Roman" w:hAnsi="Times New Roman" w:cs="Times New Roman"/>
           <w:sz w:val="24"/>
-          <w:highlight w:val="yellow"/>
         </w:rPr>
         <w:t>Manager</w:t>
       </w:r>
@@ -1216,30 +1197,14 @@
           <w:rFonts w:ascii="Times New Roman" w:hAnsi="Times New Roman" w:cs="Times New Roman"/>
           <w:sz w:val="24"/>
         </w:rPr>
-        <w:t xml:space="preserve"> dont la méthode principale </w:t>
-      </w:r>
-      <w:proofErr w:type="gramStart"/>
-      <w:r>
-        <w:rPr>
-          <w:rFonts w:ascii="Times New Roman" w:hAnsi="Times New Roman" w:cs="Times New Roman"/>
-          <w:sz w:val="24"/>
-        </w:rPr>
-        <w:t>run</w:t>
-      </w:r>
-      <w:r>
-        <w:rPr>
-          <w:rFonts w:ascii="Times New Roman" w:hAnsi="Times New Roman" w:cs="Times New Roman"/>
-          <w:sz w:val="24"/>
-        </w:rPr>
-        <w:t>(</w:t>
-      </w:r>
-      <w:proofErr w:type="gramEnd"/>
-      <w:r>
-        <w:rPr>
-          <w:rFonts w:ascii="Times New Roman" w:hAnsi="Times New Roman" w:cs="Times New Roman"/>
-          <w:sz w:val="24"/>
-        </w:rPr>
-        <w:t xml:space="preserve">) </w:t>
+        <w:t xml:space="preserve"> dont la méthode principale run</w:t>
+      </w:r>
+      <w:r>
+        <w:rPr>
+          <w:rFonts w:ascii="Times New Roman" w:hAnsi="Times New Roman" w:cs="Times New Roman"/>
+          <w:sz w:val="24"/>
+        </w:rPr>
+        <w:t xml:space="preserve">() </w:t>
       </w:r>
       <w:r>
         <w:rPr>
@@ -1263,7 +1228,6 @@
         <w:t>une boucle lisant (</w:t>
       </w:r>
       <w:proofErr w:type="spellStart"/>
-      <w:proofErr w:type="gramStart"/>
       <w:r>
         <w:rPr>
           <w:rFonts w:ascii="Times New Roman" w:hAnsi="Times New Roman" w:cs="Times New Roman"/>
@@ -1277,15 +1241,7 @@
           <w:rFonts w:ascii="Times New Roman" w:hAnsi="Times New Roman" w:cs="Times New Roman"/>
           <w:sz w:val="24"/>
         </w:rPr>
-        <w:t>(</w:t>
-      </w:r>
-      <w:proofErr w:type="gramEnd"/>
-      <w:r>
-        <w:rPr>
-          <w:rFonts w:ascii="Times New Roman" w:hAnsi="Times New Roman" w:cs="Times New Roman"/>
-          <w:sz w:val="24"/>
-        </w:rPr>
-        <w:t>)) et exécutant (</w:t>
+        <w:t>()) et exécutant (</w:t>
       </w:r>
       <w:proofErr w:type="spellStart"/>
       <w:r>
@@ -1325,7 +1281,6 @@
         <w:t xml:space="preserve"> grâce à la méthode </w:t>
       </w:r>
       <w:proofErr w:type="spellStart"/>
-      <w:proofErr w:type="gramStart"/>
       <w:r>
         <w:rPr>
           <w:rFonts w:ascii="Times New Roman" w:hAnsi="Times New Roman" w:cs="Times New Roman"/>
@@ -1340,15 +1295,7 @@
           <w:rFonts w:ascii="Times New Roman" w:hAnsi="Times New Roman" w:cs="Times New Roman"/>
           <w:sz w:val="24"/>
         </w:rPr>
-        <w:t>(</w:t>
-      </w:r>
-      <w:proofErr w:type="gramEnd"/>
-      <w:r>
-        <w:rPr>
-          <w:rFonts w:ascii="Times New Roman" w:hAnsi="Times New Roman" w:cs="Times New Roman"/>
-          <w:sz w:val="24"/>
-        </w:rPr>
-        <w:t xml:space="preserve">) et </w:t>
+        <w:t xml:space="preserve">() et </w:t>
       </w:r>
       <w:r>
         <w:rPr>
@@ -1462,7 +1409,6 @@
         <w:t>(</w:t>
       </w:r>
       <w:proofErr w:type="spellStart"/>
-      <w:proofErr w:type="gramStart"/>
       <w:r>
         <w:rPr>
           <w:rFonts w:ascii="Times New Roman" w:hAnsi="Times New Roman" w:cs="Times New Roman"/>
@@ -1476,15 +1422,7 @@
           <w:rFonts w:ascii="Times New Roman" w:hAnsi="Times New Roman" w:cs="Times New Roman"/>
           <w:sz w:val="24"/>
         </w:rPr>
-        <w:t>(</w:t>
-      </w:r>
-      <w:proofErr w:type="gramEnd"/>
-      <w:r>
-        <w:rPr>
-          <w:rFonts w:ascii="Times New Roman" w:hAnsi="Times New Roman" w:cs="Times New Roman"/>
-          <w:sz w:val="24"/>
-        </w:rPr>
-        <w:t>)), la validation de celles-ci (</w:t>
+        <w:t>()), la validation de celles-ci (</w:t>
       </w:r>
       <w:proofErr w:type="spellStart"/>
       <w:r>
@@ -1556,45 +1494,28 @@
           <w:rFonts w:ascii="Times New Roman" w:hAnsi="Times New Roman" w:cs="Times New Roman"/>
           <w:sz w:val="24"/>
         </w:rPr>
-        <w:t>e Socket est fermé (</w:t>
-      </w:r>
-      <w:proofErr w:type="gramStart"/>
-      <w:r>
-        <w:rPr>
-          <w:rFonts w:ascii="Times New Roman" w:hAnsi="Times New Roman" w:cs="Times New Roman"/>
-          <w:sz w:val="24"/>
-        </w:rPr>
-        <w:t>clo</w:t>
-      </w:r>
-      <w:r>
-        <w:rPr>
-          <w:rFonts w:ascii="Times New Roman" w:hAnsi="Times New Roman" w:cs="Times New Roman"/>
-          <w:sz w:val="24"/>
-        </w:rPr>
-        <w:t>se(</w:t>
-      </w:r>
-      <w:proofErr w:type="gramEnd"/>
-      <w:r>
-        <w:rPr>
-          <w:rFonts w:ascii="Times New Roman" w:hAnsi="Times New Roman" w:cs="Times New Roman"/>
-          <w:sz w:val="24"/>
-        </w:rPr>
-        <w:t xml:space="preserve">)) </w:t>
-      </w:r>
-      <w:r>
-        <w:rPr>
-          <w:rFonts w:ascii="Times New Roman" w:hAnsi="Times New Roman" w:cs="Times New Roman"/>
-          <w:sz w:val="24"/>
-          <w:highlight w:val="yellow"/>
-        </w:rPr>
-        <w:t>(A FAIRE!!!!!!!!!!!!)</w:t>
-      </w:r>
-      <w:r>
-        <w:rPr>
-          <w:rFonts w:ascii="Times New Roman" w:hAnsi="Times New Roman" w:cs="Times New Roman"/>
-          <w:sz w:val="24"/>
-        </w:rPr>
-        <w:t xml:space="preserve">, la connexion avec le serveur est rompue et </w:t>
+        <w:t>e Socket est fermé (clo</w:t>
+      </w:r>
+      <w:r>
+        <w:rPr>
+          <w:rFonts w:ascii="Times New Roman" w:hAnsi="Times New Roman" w:cs="Times New Roman"/>
+          <w:sz w:val="24"/>
+        </w:rPr>
+        <w:t>se()</w:t>
+      </w:r>
+      <w:r>
+        <w:rPr>
+          <w:rFonts w:ascii="Times New Roman" w:hAnsi="Times New Roman" w:cs="Times New Roman"/>
+          <w:sz w:val="24"/>
+        </w:rPr>
+        <w:t xml:space="preserve">, </w:t>
+      </w:r>
+      <w:r>
+        <w:rPr>
+          <w:rFonts w:ascii="Times New Roman" w:hAnsi="Times New Roman" w:cs="Times New Roman"/>
+          <w:sz w:val="24"/>
+        </w:rPr>
+        <w:t xml:space="preserve">la connexion avec le serveur est rompue et </w:t>
       </w:r>
       <w:r>
         <w:rPr>
@@ -1832,34 +1753,152 @@
           <w:rFonts w:ascii="Times New Roman" w:hAnsi="Times New Roman" w:cs="Times New Roman"/>
           <w:sz w:val="24"/>
         </w:rPr>
-        <w:t xml:space="preserve"> ». Toutefois, </w:t>
-      </w:r>
-      <w:r>
-        <w:rPr>
-          <w:rFonts w:ascii="Times New Roman" w:hAnsi="Times New Roman" w:cs="Times New Roman"/>
-          <w:sz w:val="24"/>
-          <w:highlight w:val="yellow"/>
-        </w:rPr>
-        <w:t xml:space="preserve">(A </w:t>
-      </w:r>
-      <w:proofErr w:type="gramStart"/>
-      <w:r>
-        <w:rPr>
-          <w:rFonts w:ascii="Times New Roman" w:hAnsi="Times New Roman" w:cs="Times New Roman"/>
-          <w:sz w:val="24"/>
-          <w:highlight w:val="yellow"/>
-        </w:rPr>
-        <w:t>FAIRE!!!!!!!!!!!!</w:t>
-      </w:r>
-      <w:proofErr w:type="gramEnd"/>
-      <w:r>
-        <w:rPr>
-          <w:rFonts w:ascii="Times New Roman" w:hAnsi="Times New Roman" w:cs="Times New Roman"/>
-          <w:sz w:val="24"/>
-          <w:highlight w:val="yellow"/>
-        </w:rPr>
-        <w:t>)</w:t>
-      </w:r>
+        <w:t> ». Toutefois,</w:t>
+      </w:r>
+      <w:r>
+        <w:rPr>
+          <w:rFonts w:ascii="Times New Roman" w:hAnsi="Times New Roman" w:cs="Times New Roman"/>
+          <w:sz w:val="24"/>
+        </w:rPr>
+        <w:t xml:space="preserve"> </w:t>
+      </w:r>
+      <w:r>
+        <w:rPr>
+          <w:rFonts w:ascii="Times New Roman" w:hAnsi="Times New Roman" w:cs="Times New Roman"/>
+          <w:sz w:val="24"/>
+        </w:rPr>
+        <w:t xml:space="preserve">coder sur l’environnement Windows à l’école est un peu différent que de coder sur nos ordinateurs personnels. Par exemple, lorsqu’il est venu le temps d’implémenter sur les ordinateurs de l’école les </w:t>
+      </w:r>
+      <w:r>
+        <w:rPr>
+          <w:rFonts w:ascii="Times New Roman" w:hAnsi="Times New Roman" w:cs="Times New Roman"/>
+          <w:sz w:val="24"/>
+        </w:rPr>
+        <w:t>chemins (</w:t>
+      </w:r>
+      <w:r>
+        <w:rPr>
+          <w:rFonts w:ascii="Times New Roman" w:hAnsi="Times New Roman" w:cs="Times New Roman"/>
+          <w:i/>
+          <w:sz w:val="24"/>
+        </w:rPr>
+        <w:t>path</w:t>
+      </w:r>
+      <w:r>
+        <w:rPr>
+          <w:rFonts w:ascii="Times New Roman" w:hAnsi="Times New Roman" w:cs="Times New Roman"/>
+          <w:sz w:val="24"/>
+        </w:rPr>
+        <w:t xml:space="preserve">), nous avons rencontré des </w:t>
+      </w:r>
+      <w:r>
+        <w:rPr>
+          <w:rFonts w:ascii="Times New Roman" w:hAnsi="Times New Roman" w:cs="Times New Roman"/>
+          <w:sz w:val="24"/>
+        </w:rPr>
+        <w:t>difficultés</w:t>
+      </w:r>
+      <w:r>
+        <w:rPr>
+          <w:rFonts w:ascii="Times New Roman" w:hAnsi="Times New Roman" w:cs="Times New Roman"/>
+          <w:sz w:val="24"/>
+        </w:rPr>
+        <w:t xml:space="preserve">. Les </w:t>
+      </w:r>
+      <w:r>
+        <w:rPr>
+          <w:rFonts w:ascii="Times New Roman" w:hAnsi="Times New Roman" w:cs="Times New Roman"/>
+          <w:sz w:val="24"/>
+        </w:rPr>
+        <w:t>fonctions</w:t>
+      </w:r>
+      <w:r>
+        <w:rPr>
+          <w:rFonts w:ascii="Times New Roman" w:hAnsi="Times New Roman" w:cs="Times New Roman"/>
+          <w:sz w:val="24"/>
+        </w:rPr>
+        <w:t xml:space="preserve"> ne fonctionnai</w:t>
+      </w:r>
+      <w:r>
+        <w:rPr>
+          <w:rFonts w:ascii="Times New Roman" w:hAnsi="Times New Roman" w:cs="Times New Roman"/>
+          <w:sz w:val="24"/>
+        </w:rPr>
+        <w:t>en</w:t>
+      </w:r>
+      <w:r>
+        <w:rPr>
+          <w:rFonts w:ascii="Times New Roman" w:hAnsi="Times New Roman" w:cs="Times New Roman"/>
+          <w:sz w:val="24"/>
+        </w:rPr>
+        <w:t>t pas de la même façon et cela nous a causé des problèmes.</w:t>
+      </w:r>
+    </w:p>
+    <w:p>
+      <w:pPr>
+        <w:spacing w:after="120" w:line="360" w:lineRule="auto"/>
+        <w:jc w:val="both"/>
+        <w:rPr>
+          <w:rFonts w:ascii="Times New Roman" w:hAnsi="Times New Roman" w:cs="Times New Roman"/>
+          <w:sz w:val="24"/>
+        </w:rPr>
+      </w:pPr>
+      <w:r>
+        <w:rPr>
+          <w:rFonts w:ascii="Times New Roman" w:hAnsi="Times New Roman" w:cs="Times New Roman"/>
+          <w:sz w:val="24"/>
+        </w:rPr>
+        <w:tab/>
+        <w:t>Par la suite, lorsqu’il est venu le temps d’implémenter le « </w:t>
+      </w:r>
+      <w:proofErr w:type="spellStart"/>
+      <w:r>
+        <w:rPr>
+          <w:rFonts w:ascii="Times New Roman" w:hAnsi="Times New Roman" w:cs="Times New Roman"/>
+          <w:sz w:val="24"/>
+        </w:rPr>
+        <w:t>download</w:t>
+      </w:r>
+      <w:proofErr w:type="spellEnd"/>
+      <w:r>
+        <w:rPr>
+          <w:rFonts w:ascii="Times New Roman" w:hAnsi="Times New Roman" w:cs="Times New Roman"/>
+          <w:sz w:val="24"/>
+        </w:rPr>
+        <w:t> » et le « </w:t>
+      </w:r>
+      <w:proofErr w:type="spellStart"/>
+      <w:r>
+        <w:rPr>
+          <w:rFonts w:ascii="Times New Roman" w:hAnsi="Times New Roman" w:cs="Times New Roman"/>
+          <w:sz w:val="24"/>
+        </w:rPr>
+        <w:t>upload</w:t>
+      </w:r>
+      <w:proofErr w:type="spellEnd"/>
+      <w:r>
+        <w:rPr>
+          <w:rFonts w:ascii="Times New Roman" w:hAnsi="Times New Roman" w:cs="Times New Roman"/>
+          <w:sz w:val="24"/>
+        </w:rPr>
+        <w:t xml:space="preserve"> », </w:t>
+      </w:r>
+      <w:r>
+        <w:rPr>
+          <w:rFonts w:ascii="Times New Roman" w:hAnsi="Times New Roman" w:cs="Times New Roman"/>
+          <w:sz w:val="24"/>
+        </w:rPr>
+        <w:t>la méthode que nous avions trouvé fermait le socket dès qu’on finissait de transférer le fichier.</w:t>
+      </w:r>
+      <w:r>
+        <w:rPr>
+          <w:rFonts w:ascii="Times New Roman" w:hAnsi="Times New Roman" w:cs="Times New Roman"/>
+          <w:sz w:val="24"/>
+        </w:rPr>
+        <w:t xml:space="preserve"> Nous avons dû passer arrêter la transmission dès que la fin du fichier était atteinte.</w:t>
+      </w:r>
+      <w:bookmarkStart w:id="0" w:name="_GoBack"/>
+      <w:bookmarkEnd w:id="0"/>
     </w:p>
     <w:p>
       <w:pPr>
@@ -1950,9 +1989,15 @@
         <w:rPr>
           <w:rFonts w:ascii="Times New Roman" w:hAnsi="Times New Roman" w:cs="Times New Roman"/>
           <w:sz w:val="24"/>
-          <w:highlight w:val="yellow"/>
-        </w:rPr>
-        <w:t>3654654218476 heures</w:t>
+        </w:rPr>
+        <w:t>24</w:t>
+      </w:r>
+      <w:r>
+        <w:rPr>
+          <w:rFonts w:ascii="Times New Roman" w:hAnsi="Times New Roman" w:cs="Times New Roman"/>
+          <w:sz w:val="24"/>
+        </w:rPr>
+        <w:t xml:space="preserve"> heures</w:t>
       </w:r>
       <w:r>
         <w:rPr>
@@ -2047,6 +2092,7 @@
           <w:rFonts w:ascii="Times New Roman" w:hAnsi="Times New Roman" w:cs="Times New Roman"/>
           <w:sz w:val="24"/>
         </w:rPr>
+        <w:lastRenderedPageBreak/>
         <w:t xml:space="preserve">Un point à améliorer serait peut-être </w:t>
       </w:r>
       <w:r>
@@ -2191,14 +2237,7 @@
           <w:rFonts w:ascii="Times New Roman" w:hAnsi="Times New Roman" w:cs="Times New Roman"/>
           <w:sz w:val="24"/>
         </w:rPr>
-        <w:t>et les objectifs d’apprentissage</w:t>
-      </w:r>
-      <w:r>
-        <w:rPr>
-          <w:rFonts w:ascii="Times New Roman" w:hAnsi="Times New Roman" w:cs="Times New Roman"/>
-          <w:sz w:val="24"/>
-        </w:rPr>
-        <w:t xml:space="preserve"> </w:t>
+        <w:t xml:space="preserve">et les objectifs d’apprentissage </w:t>
       </w:r>
       <w:r>
         <w:rPr>
@@ -2266,7 +2305,6 @@
           <w:b/>
           <w:sz w:val="24"/>
         </w:rPr>
-        <w:lastRenderedPageBreak/>
         <w:t>Conclusion</w:t>
       </w:r>
     </w:p>
@@ -2292,84 +2330,14 @@
           <w:rFonts w:ascii="Times New Roman" w:hAnsi="Times New Roman" w:cs="Times New Roman"/>
           <w:sz w:val="24"/>
         </w:rPr>
-        <w:t>En conclusion, l</w:t>
-      </w:r>
-      <w:r>
-        <w:rPr>
-          <w:rFonts w:ascii="Times New Roman" w:hAnsi="Times New Roman" w:cs="Times New Roman"/>
-          <w:sz w:val="24"/>
-        </w:rPr>
-        <w:t xml:space="preserve">es </w:t>
-      </w:r>
-      <w:r>
-        <w:rPr>
-          <w:rFonts w:ascii="Times New Roman" w:hAnsi="Times New Roman" w:cs="Times New Roman"/>
-          <w:sz w:val="24"/>
-        </w:rPr>
-        <w:t>objectif</w:t>
-      </w:r>
-      <w:r>
-        <w:rPr>
-          <w:rFonts w:ascii="Times New Roman" w:hAnsi="Times New Roman" w:cs="Times New Roman"/>
-          <w:sz w:val="24"/>
-        </w:rPr>
-        <w:t>s</w:t>
-      </w:r>
-      <w:r>
-        <w:rPr>
-          <w:rFonts w:ascii="Times New Roman" w:hAnsi="Times New Roman" w:cs="Times New Roman"/>
-          <w:sz w:val="24"/>
-        </w:rPr>
-        <w:t xml:space="preserve"> de ce laboratoire étai</w:t>
-      </w:r>
-      <w:r>
-        <w:rPr>
-          <w:rFonts w:ascii="Times New Roman" w:hAnsi="Times New Roman" w:cs="Times New Roman"/>
-          <w:sz w:val="24"/>
-        </w:rPr>
-        <w:t>en</w:t>
-      </w:r>
-      <w:r>
-        <w:rPr>
-          <w:rFonts w:ascii="Times New Roman" w:hAnsi="Times New Roman" w:cs="Times New Roman"/>
-          <w:sz w:val="24"/>
-        </w:rPr>
-        <w:t>t</w:t>
-      </w:r>
-      <w:r>
-        <w:rPr>
-          <w:rFonts w:ascii="Times New Roman" w:hAnsi="Times New Roman" w:cs="Times New Roman"/>
-          <w:sz w:val="24"/>
-        </w:rPr>
-        <w:t xml:space="preserve"> de </w:t>
-      </w:r>
-      <w:r>
-        <w:rPr>
-          <w:rFonts w:ascii="Times New Roman" w:hAnsi="Times New Roman" w:cs="Times New Roman"/>
-          <w:sz w:val="24"/>
-        </w:rPr>
-        <w:t>de se familiariser avec le développement d’applications réseau en utilisant les threads et avec les échanges client-serveur en utilisant les sockets</w:t>
-      </w:r>
-      <w:r>
-        <w:rPr>
-          <w:rFonts w:ascii="Times New Roman" w:hAnsi="Times New Roman" w:cs="Times New Roman"/>
-          <w:sz w:val="24"/>
-        </w:rPr>
-        <w:t xml:space="preserve">. Pour ce faire, nous devions développer </w:t>
-      </w:r>
-      <w:r>
-        <w:rPr>
-          <w:rFonts w:ascii="Times New Roman" w:hAnsi="Times New Roman" w:cs="Times New Roman"/>
-          <w:sz w:val="24"/>
-        </w:rPr>
-        <w:t>une application réseau avec une simple interface console permettant de communiquer avec un serveur agissant à titre de gestionnaire de fichier</w:t>
-      </w:r>
-      <w:r>
-        <w:rPr>
-          <w:rFonts w:ascii="Times New Roman" w:hAnsi="Times New Roman" w:cs="Times New Roman"/>
-          <w:sz w:val="24"/>
-        </w:rPr>
-        <w:t>.</w:t>
+        <w:t>En conclusion, les objectifs de ce laboratoire étaient de de se familiariser avec le développement d’applications réseau en utilisant les threads et avec les échanges client-serveur en utilisant les sockets</w:t>
+      </w:r>
+      <w:r>
+        <w:rPr>
+          <w:rFonts w:ascii="Times New Roman" w:hAnsi="Times New Roman" w:cs="Times New Roman"/>
+          <w:sz w:val="24"/>
+        </w:rPr>
+        <w:t>. Pour ce faire, nous devions développer une application réseau avec une simple interface console permettant de communiquer avec un serveur agissant à titre de gestionnaire de fichier.</w:t>
       </w:r>
     </w:p>
     <w:p>
@@ -2529,33 +2497,6 @@
         </w:rPr>
         <w:t>nos attentes à l’égard de celui-ci ont été comblées.</w:t>
       </w:r>
-    </w:p>
-    <w:p>
-      <w:pPr>
-        <w:spacing w:after="120" w:line="360" w:lineRule="auto"/>
-        <w:jc w:val="both"/>
-        <w:rPr>
-          <w:rFonts w:ascii="Times New Roman" w:hAnsi="Times New Roman" w:cs="Times New Roman"/>
-          <w:sz w:val="24"/>
-        </w:rPr>
-      </w:pPr>
-      <w:r>
-        <w:rPr>
-          <w:rFonts w:ascii="Times New Roman" w:hAnsi="Times New Roman" w:cs="Times New Roman"/>
-          <w:sz w:val="24"/>
-        </w:rPr>
-        <w:tab/>
-      </w:r>
-      <w:r>
-        <w:rPr>
-          <w:rFonts w:ascii="Times New Roman" w:hAnsi="Times New Roman" w:cs="Times New Roman"/>
-          <w:sz w:val="24"/>
-          <w:highlight w:val="yellow"/>
-        </w:rPr>
-        <w:t>Quelque chose à ajouter?</w:t>
-      </w:r>
-      <w:bookmarkStart w:id="0" w:name="_GoBack"/>
-      <w:bookmarkEnd w:id="0"/>
     </w:p>
     <w:sectPr>
       <w:headerReference w:type="default" r:id="rId9"/>
@@ -2622,7 +2563,7 @@
 <w:hdr xmlns:wpc="http://schemas.microsoft.com/office/word/2010/wordprocessingCanvas" xmlns:cx="http://schemas.microsoft.com/office/drawing/2014/chartex" xmlns:cx1="http://schemas.microsoft.com/office/drawing/2015/9/8/chartex" xmlns:cx2="http://schemas.microsoft.com/office/drawing/2015/10/21/chartex" xmlns:cx3="http://schemas.microsoft.com/office/drawing/2016/5/9/chartex" xmlns:cx4="http://schemas.microsoft.com/office/drawing/2016/5/10/chartex" xmlns:cx5="http://schemas.microsoft.com/office/drawing/2016/5/11/chartex" xmlns:cx6="http://schemas.microsoft.com/office/drawing/2016/5/12/chartex" xmlns:cx7="http://schemas.microsoft.com/office/drawing/2016/5/13/chartex" xmlns:cx8="http://schemas.microsoft.com/office/drawing/2016/5/14/chartex" xmlns:mc="http://schemas.openxmlformats.org/markup-compatibility/2006" xmlns:aink="http://schemas.microsoft.com/office/drawing/2016/ink" xmlns:am3d="http://schemas.microsoft.com/office/drawing/2017/model3d" xmlns:o="urn:schemas-microsoft-com:office:office" xmlns:r="http://schemas.openxmlformats.org/officeDocument/2006/relationships" xmlns:m="http://schemas.openxmlformats.org/officeDocument/2006/math" xmlns:v="urn:schemas-microsoft-com:vml" xmlns:wp14="http://schemas.microsoft.com/office/word/2010/wordprocessingDrawing" xmlns:wp="http://schemas.openxmlformats.org/drawingml/2006/wordprocessingDrawing" xmlns:w10="urn:schemas-microsoft-com:office:word" xmlns:w="http://schemas.openxmlformats.org/wordprocessingml/2006/main" xmlns:w14="http://schemas.microsoft.com/office/word/2010/wordml" xmlns:w15="http://schemas.microsoft.com/office/word/2012/wordml" xmlns:w16cid="http://schemas.microsoft.com/office/word/2016/wordml/cid" xmlns:w16se="http://schemas.microsoft.com/office/word/2015/wordml/symex" xmlns:wpg="http://schemas.microsoft.com/office/word/2010/wordprocessingGroup" xmlns:wpi="http://schemas.microsoft.com/office/word/2010/wordprocessingInk" xmlns:wne="http://schemas.microsoft.com/office/word/2006/wordml" xmlns:wps="http://schemas.microsoft.com/office/word/2010/wordprocessingShape" mc:Ignorable="w14 w15 w16se w16cid wp14">
   <w:p>
     <w:pPr>
-      <w:pStyle w:val="Header"/>
+      <w:pStyle w:val="En-tte"/>
       <w:rPr>
         <w:rFonts w:ascii="Times New Roman" w:hAnsi="Times New Roman" w:cs="Times New Roman"/>
       </w:rPr>
@@ -3312,13 +3253,13 @@
       <w:lang w:val="fr-CA"/>
     </w:rPr>
   </w:style>
-  <w:style w:type="character" w:default="1" w:styleId="DefaultParagraphFont">
+  <w:style w:type="character" w:default="1" w:styleId="Policepardfaut">
     <w:name w:val="Default Paragraph Font"/>
     <w:uiPriority w:val="1"/>
     <w:semiHidden/>
     <w:unhideWhenUsed/>
   </w:style>
-  <w:style w:type="table" w:default="1" w:styleId="TableNormal">
+  <w:style w:type="table" w:default="1" w:styleId="TableauNormal">
     <w:name w:val="Normal Table"/>
     <w:uiPriority w:val="99"/>
     <w:semiHidden/>
@@ -3333,15 +3274,15 @@
       </w:tblCellMar>
     </w:tblPr>
   </w:style>
-  <w:style w:type="numbering" w:default="1" w:styleId="NoList">
+  <w:style w:type="numbering" w:default="1" w:styleId="Aucuneliste">
     <w:name w:val="No List"/>
     <w:uiPriority w:val="99"/>
     <w:semiHidden/>
     <w:unhideWhenUsed/>
   </w:style>
-  <w:style w:type="character" w:styleId="Hyperlink">
+  <w:style w:type="character" w:styleId="Lienhypertexte">
     <w:name w:val="Hyperlink"/>
-    <w:basedOn w:val="DefaultParagraphFont"/>
+    <w:basedOn w:val="Policepardfaut"/>
     <w:uiPriority w:val="99"/>
     <w:unhideWhenUsed/>
     <w:rsid w:val="00312A54"/>
@@ -3350,9 +3291,9 @@
       <w:u w:val="single"/>
     </w:rPr>
   </w:style>
-  <w:style w:type="character" w:styleId="UnresolvedMention">
+  <w:style w:type="character" w:styleId="Mentionnonrsolue">
     <w:name w:val="Unresolved Mention"/>
-    <w:basedOn w:val="DefaultParagraphFont"/>
+    <w:basedOn w:val="Policepardfaut"/>
     <w:uiPriority w:val="99"/>
     <w:semiHidden/>
     <w:unhideWhenUsed/>
@@ -3362,10 +3303,10 @@
       <w:shd w:val="clear" w:color="auto" w:fill="E1DFDD"/>
     </w:rPr>
   </w:style>
-  <w:style w:type="paragraph" w:styleId="Header">
+  <w:style w:type="paragraph" w:styleId="En-tte">
     <w:name w:val="header"/>
     <w:basedOn w:val="Normal"/>
-    <w:link w:val="HeaderChar"/>
+    <w:link w:val="En-tteCar"/>
     <w:uiPriority w:val="99"/>
     <w:unhideWhenUsed/>
     <w:rsid w:val="009E5838"/>
@@ -3377,20 +3318,20 @@
       <w:spacing w:after="0" w:line="240" w:lineRule="auto"/>
     </w:pPr>
   </w:style>
-  <w:style w:type="character" w:customStyle="1" w:styleId="HeaderChar">
-    <w:name w:val="Header Char"/>
-    <w:basedOn w:val="DefaultParagraphFont"/>
-    <w:link w:val="Header"/>
+  <w:style w:type="character" w:customStyle="1" w:styleId="En-tteCar">
+    <w:name w:val="En-tête Car"/>
+    <w:basedOn w:val="Policepardfaut"/>
+    <w:link w:val="En-tte"/>
     <w:uiPriority w:val="99"/>
     <w:rsid w:val="009E5838"/>
     <w:rPr>
       <w:lang w:val="fr-CA"/>
     </w:rPr>
   </w:style>
-  <w:style w:type="paragraph" w:styleId="Footer">
+  <w:style w:type="paragraph" w:styleId="Pieddepage">
     <w:name w:val="footer"/>
     <w:basedOn w:val="Normal"/>
-    <w:link w:val="FooterChar"/>
+    <w:link w:val="PieddepageCar"/>
     <w:uiPriority w:val="99"/>
     <w:unhideWhenUsed/>
     <w:rsid w:val="009E5838"/>
@@ -3402,17 +3343,17 @@
       <w:spacing w:after="0" w:line="240" w:lineRule="auto"/>
     </w:pPr>
   </w:style>
-  <w:style w:type="character" w:customStyle="1" w:styleId="FooterChar">
-    <w:name w:val="Footer Char"/>
-    <w:basedOn w:val="DefaultParagraphFont"/>
-    <w:link w:val="Footer"/>
+  <w:style w:type="character" w:customStyle="1" w:styleId="PieddepageCar">
+    <w:name w:val="Pied de page Car"/>
+    <w:basedOn w:val="Policepardfaut"/>
+    <w:link w:val="Pieddepage"/>
     <w:uiPriority w:val="99"/>
     <w:rsid w:val="009E5838"/>
     <w:rPr>
       <w:lang w:val="fr-CA"/>
     </w:rPr>
   </w:style>
-  <w:style w:type="paragraph" w:styleId="ListParagraph">
+  <w:style w:type="paragraph" w:styleId="Paragraphedeliste">
     <w:name w:val="List Paragraph"/>
     <w:basedOn w:val="Normal"/>
     <w:uiPriority w:val="34"/>
@@ -3423,9 +3364,9 @@
       <w:contextualSpacing/>
     </w:pPr>
   </w:style>
-  <w:style w:type="table" w:styleId="TableGrid">
+  <w:style w:type="table" w:styleId="Grilledutableau">
     <w:name w:val="Table Grid"/>
-    <w:basedOn w:val="TableNormal"/>
+    <w:basedOn w:val="TableauNormal"/>
     <w:uiPriority w:val="39"/>
     <w:rsid w:val="008D62D2"/>
     <w:pPr>
@@ -3745,7 +3686,7 @@
 </file>
 
 <file path=customXml/itemProps1.xml><?xml version="1.0" encoding="utf-8"?>
-<ds:datastoreItem xmlns:ds="http://schemas.openxmlformats.org/officeDocument/2006/customXml" ds:itemID="{80050F11-4CC0-40F7-A26C-B462D57B61BE}">
+<ds:datastoreItem xmlns:ds="http://schemas.openxmlformats.org/officeDocument/2006/customXml" ds:itemID="{7C44CAC5-797A-014F-8E77-D34DEEC7FF01}">
   <ds:schemaRefs>
     <ds:schemaRef ds:uri="http://schemas.openxmlformats.org/officeDocument/2006/bibliography"/>
   </ds:schemaRefs>

</xml_diff>